<commit_message>
mere eller mindre  med UP FOREVAAAH!!!!
</commit_message>
<xml_diff>
--- a/Rapport/UP Procesmodel.docx
+++ b/Rapport/UP Procesmodel.docx
@@ -49,108 +49,158 @@
       </w:r>
     </w:p>
     <w:p>
-      <w:proofErr w:type="gramStart"/>
-      <w:r>
-        <w:t>UP som er</w:t>
-      </w:r>
-      <w:proofErr w:type="gramEnd"/>
-      <w:r>
-        <w:t xml:space="preserve"> en forkortelse af </w:t>
-      </w:r>
-      <w:proofErr w:type="spellStart"/>
-      <w:r>
-        <w:t>Unified</w:t>
-      </w:r>
-      <w:proofErr w:type="spellEnd"/>
+      <w:r>
+        <w:t xml:space="preserve">UP som er en forkortelse af Unified Process </w:t>
+      </w:r>
+      <w:r>
+        <w:t xml:space="preserve">er en </w:t>
+      </w:r>
+      <w:r>
+        <w:t xml:space="preserve">iterativ </w:t>
+      </w:r>
+      <w:r>
+        <w:t>Systemudviklingsmetode</w:t>
+      </w:r>
+      <w:r>
+        <w:t xml:space="preserve">. UP procesmodellen </w:t>
+      </w:r>
+      <w:r>
+        <w:t>består overordnet set af 4 faser – Inception, Elaborati</w:t>
+      </w:r>
+      <w:r>
+        <w:t>on, Construction og Transition.</w:t>
+      </w:r>
+    </w:p>
+    <w:p>
+      <w:pPr>
+        <w:pStyle w:val="Heading3"/>
+      </w:pPr>
+      <w:r>
+        <w:t>Inception</w:t>
+      </w:r>
+    </w:p>
+    <w:p>
+      <w:r>
+        <w:t>Inception er ikke en kravspecifikation som det er i vandfaldsmodellen. Det er i stedet en kort fase hvor man indsamler nok information</w:t>
+      </w:r>
+      <w:r>
+        <w:t xml:space="preserve"> til at man kan træffe en beslutning om projektet skal fortsætte eller ej. En kandidatarkitektur identificeres og der udarbejdes design af systemets nøglefunktioner. Disse nøglefunktioner beskrives i form af use cases.</w:t>
+      </w:r>
+    </w:p>
+    <w:p>
+      <w:pPr>
+        <w:pStyle w:val="Heading3"/>
+      </w:pPr>
+      <w:r>
+        <w:t>Elaboration</w:t>
+      </w:r>
+    </w:p>
+    <w:p>
+      <w:r>
+        <w:t xml:space="preserve">I Elaboration fastlægges den identificerede kandidatarkitektur og der </w:t>
+      </w:r>
+      <w:r>
+        <w:t xml:space="preserve">udarbejdes en prototype som skal fungere som arkitekturens grundfundament. Systemets risici vurderes og der udarbejdes prototyper for at eliminere dem. Resultatet er at have en eksekverbar arkitektur.  </w:t>
+      </w:r>
+    </w:p>
+    <w:p>
+      <w:pPr>
+        <w:pStyle w:val="Heading3"/>
+      </w:pPr>
+      <w:r>
+        <w:t>Construction</w:t>
+      </w:r>
+    </w:p>
+    <w:p>
+      <w:r>
+        <w:t>Er den længste fase hvor de resterende dele af systemet udvikles.</w:t>
+      </w:r>
+    </w:p>
+    <w:p>
+      <w:pPr>
+        <w:pStyle w:val="Heading3"/>
+      </w:pPr>
+      <w:r>
+        <w:t>Transition</w:t>
+      </w:r>
+    </w:p>
+    <w:p>
+      <w:r>
+        <w:t xml:space="preserve">Er </w:t>
+      </w:r>
+      <w:r>
+        <w:t>afslutnings fasen og dette</w:t>
+      </w:r>
+      <w:r>
+        <w:t xml:space="preserve"> er fasen hvor et system eller program kan overleveres til kunden eller brugeren. Evt. fejl og problemer h</w:t>
+      </w:r>
+      <w:r>
+        <w:t>åndteres ligeledes i denne fase, det vil sige overgang til drift.</w:t>
+      </w:r>
+    </w:p>
+    <w:p>
       <w:r>
         <w:t xml:space="preserve"> </w:t>
       </w:r>
-      <w:proofErr w:type="spellStart"/>
-      <w:r>
-        <w:t>Process</w:t>
-      </w:r>
-      <w:proofErr w:type="spellEnd"/>
+      <w:r>
+        <w:t>UP procesmo</w:t>
+      </w:r>
+      <w:r>
+        <w:t xml:space="preserve">dellen er baseret på Use cases og risici. Use cases definerer de funktionelle krav til systemet og </w:t>
+      </w:r>
+      <w:r>
+        <w:t>risici identificere</w:t>
+      </w:r>
+      <w:r>
+        <w:t>s ved hjælp af en risikoanalyse. U</w:t>
+      </w:r>
+      <w:r>
+        <w:t>se cases priorite</w:t>
+      </w:r>
+      <w:r>
+        <w:t xml:space="preserve">res efter dem </w:t>
+      </w:r>
+      <w:r>
+        <w:t xml:space="preserve">med </w:t>
+      </w:r>
+      <w:r>
+        <w:t>størst risici, som</w:t>
+      </w:r>
+      <w:r>
+        <w:t xml:space="preserve"> skal laves først.</w:t>
+      </w:r>
       <w:r>
         <w:t xml:space="preserve"> </w:t>
       </w:r>
-      <w:r>
-        <w:t xml:space="preserve">er en </w:t>
-      </w:r>
-      <w:r>
-        <w:t xml:space="preserve">iterativ </w:t>
-      </w:r>
-      <w:r>
-        <w:t>Systemudviklingsmetode</w:t>
-      </w:r>
-      <w:r>
-        <w:t xml:space="preserve">. </w:t>
-      </w:r>
-      <w:proofErr w:type="gramStart"/>
-      <w:r>
-        <w:t xml:space="preserve">UP procesmodellen </w:t>
-      </w:r>
-      <w:r>
-        <w:t>består</w:t>
-      </w:r>
-      <w:proofErr w:type="gramEnd"/>
-      <w:r>
-        <w:t xml:space="preserve"> overordnet set af 4 faser – </w:t>
-      </w:r>
-      <w:proofErr w:type="spellStart"/>
-      <w:r>
-        <w:t>Inception</w:t>
-      </w:r>
-      <w:proofErr w:type="spellEnd"/>
-      <w:r>
-        <w:t xml:space="preserve">, </w:t>
-      </w:r>
-      <w:proofErr w:type="spellStart"/>
-      <w:r>
-        <w:t>Elaboration</w:t>
-      </w:r>
-      <w:proofErr w:type="spellEnd"/>
-      <w:r>
-        <w:t xml:space="preserve">, Construction og Transition. </w:t>
-      </w:r>
-    </w:p>
-    <w:p>
-      <w:r>
-        <w:t xml:space="preserve"> </w:t>
-      </w:r>
-      <w:proofErr w:type="gramStart"/>
-      <w:r>
-        <w:t>UP procesmo</w:t>
-      </w:r>
-      <w:r>
-        <w:t>dellen er</w:t>
-      </w:r>
-      <w:proofErr w:type="gramEnd"/>
-      <w:r>
-        <w:t xml:space="preserve"> baseret på Use cases og risici. Use cases definerer de funktionelle krav til systemet og </w:t>
-      </w:r>
-      <w:r>
-        <w:t>risici identificere</w:t>
-      </w:r>
-      <w:r>
-        <w:t>s ved hjælp af en risikoanalyse. U</w:t>
-      </w:r>
-      <w:r>
-        <w:t>se cases priorite</w:t>
-      </w:r>
-      <w:r>
-        <w:t xml:space="preserve">res efter dem </w:t>
-      </w:r>
-      <w:r>
-        <w:t xml:space="preserve">med </w:t>
-      </w:r>
-      <w:r>
-        <w:t>størst risici, som</w:t>
-      </w:r>
-      <w:r>
-        <w:t xml:space="preserve"> skal laves først.</w:t>
-      </w:r>
-      <w:r>
-        <w:t xml:space="preserve"> </w:t>
+    </w:p>
+    <w:p>
+      <w:pPr>
+        <w:pStyle w:val="Heading3"/>
+      </w:pPr>
+      <w:r>
+        <w:t>Hvordan er UP anderledes fra den Agile Systemudviklingsmetode ?</w:t>
+      </w:r>
+    </w:p>
+    <w:p>
+      <w:pPr>
+        <w:pStyle w:val="Heading3"/>
+      </w:pPr>
+      <w:r>
+        <w:t>UP</w:t>
+      </w:r>
+    </w:p>
+    <w:p>
+      <w:r>
+        <w:t>Up er en iterativ s</w:t>
+      </w:r>
+      <w:r>
+        <w:t>ystemudviklingsmetode</w:t>
+      </w:r>
+      <w:r>
+        <w:t xml:space="preserve"> hvor der arbejdes lineært med faserne inception, elaboration, construction og transition i nævnte rækkefølge. Pointen er at man i de første faser arbejder med krav og analyse og i de senere faser fokuserer på at kode og udvikle systemet indtil systemet kan leveres i transition. </w:t>
+      </w:r>
+      <w:r>
+        <w:t>Yderligere skal der laves en masse dokumentation i UP inden man kan gå i gang med at udvikle hvilket passer godt til systemer hvor kravene til systemet er meget kritiske og hvor det er vigtig at kravene er defineret på forhånd.</w:t>
       </w:r>
       <w:bookmarkStart w:id="0" w:name="_GoBack"/>
       <w:bookmarkEnd w:id="0"/>
@@ -160,13 +210,20 @@
         <w:pStyle w:val="Heading3"/>
       </w:pPr>
       <w:r>
-        <w:t xml:space="preserve">Hvordan er UP anderledes fra den Agile </w:t>
-      </w:r>
-      <w:proofErr w:type="gramStart"/>
-      <w:r>
-        <w:t>Systemudviklingsmetode ?</w:t>
-      </w:r>
-      <w:proofErr w:type="gramEnd"/>
+        <w:t>Agilt</w:t>
+      </w:r>
+    </w:p>
+    <w:p>
+      <w:r>
+        <w:t xml:space="preserve">I modsætning til UP er agilt systemudvikling ikke lineært på samme måde. I hver iteration arbejdes der med alle elementer på en gang. Det vil sige krav, design, analyse, udvikling og test. Den </w:t>
+      </w:r>
+      <w:r>
+        <w:lastRenderedPageBreak/>
+        <w:t>dokumentation man skal bruge laves løbende og der laves ikke mere end højest nødvendigt for at man kan komme i mål med færdiggørelse af systemet</w:t>
+      </w:r>
+      <w:r>
+        <w:t>.</w:t>
+      </w:r>
     </w:p>
     <w:p>
       <w:r>
@@ -185,6 +242,127 @@
     </w:sectPr>
   </w:body>
 </w:document>
+</file>
+
+<file path=word/numbering.xml><?xml version="1.0" encoding="utf-8"?>
+<w:numbering xmlns:wpc="http://schemas.microsoft.com/office/word/2010/wordprocessingCanvas" xmlns:mc="http://schemas.openxmlformats.org/markup-compatibility/2006" xmlns:o="urn:schemas-microsoft-com:office:office" xmlns:r="http://schemas.openxmlformats.org/officeDocument/2006/relationships" xmlns:m="http://schemas.openxmlformats.org/officeDocument/2006/math" xmlns:v="urn:schemas-microsoft-com:vml" xmlns:wp14="http://schemas.microsoft.com/office/word/2010/wordprocessingDrawing" xmlns:wp="http://schemas.openxmlformats.org/drawingml/2006/wordprocessingDrawing" xmlns:w10="urn:schemas-microsoft-com:office:word" xmlns:w="http://schemas.openxmlformats.org/wordprocessingml/2006/main" xmlns:w14="http://schemas.microsoft.com/office/word/2010/wordml" xmlns:wpg="http://schemas.microsoft.com/office/word/2010/wordprocessingGroup" xmlns:wpi="http://schemas.microsoft.com/office/word/2010/wordprocessingInk" xmlns:wne="http://schemas.microsoft.com/office/word/2006/wordml" xmlns:wps="http://schemas.microsoft.com/office/word/2010/wordprocessingShape" mc:Ignorable="w14 wp14">
+  <w:abstractNum w:abstractNumId="0">
+    <w:nsid w:val="70A66BE0"/>
+    <w:multiLevelType w:val="hybridMultilevel"/>
+    <w:tmpl w:val="83B07218"/>
+    <w:lvl w:ilvl="0" w:tplc="04060001">
+      <w:start w:val="1"/>
+      <w:numFmt w:val="bullet"/>
+      <w:lvlText w:val=""/>
+      <w:lvlJc w:val="left"/>
+      <w:pPr>
+        <w:ind w:left="720" w:hanging="360"/>
+      </w:pPr>
+      <w:rPr>
+        <w:rFonts w:ascii="Symbol" w:hAnsi="Symbol" w:hint="default"/>
+      </w:rPr>
+    </w:lvl>
+    <w:lvl w:ilvl="1" w:tplc="04060003" w:tentative="1">
+      <w:start w:val="1"/>
+      <w:numFmt w:val="bullet"/>
+      <w:lvlText w:val="o"/>
+      <w:lvlJc w:val="left"/>
+      <w:pPr>
+        <w:ind w:left="1440" w:hanging="360"/>
+      </w:pPr>
+      <w:rPr>
+        <w:rFonts w:ascii="Courier New" w:hAnsi="Courier New" w:cs="Courier New" w:hint="default"/>
+      </w:rPr>
+    </w:lvl>
+    <w:lvl w:ilvl="2" w:tplc="04060005" w:tentative="1">
+      <w:start w:val="1"/>
+      <w:numFmt w:val="bullet"/>
+      <w:lvlText w:val=""/>
+      <w:lvlJc w:val="left"/>
+      <w:pPr>
+        <w:ind w:left="2160" w:hanging="360"/>
+      </w:pPr>
+      <w:rPr>
+        <w:rFonts w:ascii="Wingdings" w:hAnsi="Wingdings" w:hint="default"/>
+      </w:rPr>
+    </w:lvl>
+    <w:lvl w:ilvl="3" w:tplc="04060001" w:tentative="1">
+      <w:start w:val="1"/>
+      <w:numFmt w:val="bullet"/>
+      <w:lvlText w:val=""/>
+      <w:lvlJc w:val="left"/>
+      <w:pPr>
+        <w:ind w:left="2880" w:hanging="360"/>
+      </w:pPr>
+      <w:rPr>
+        <w:rFonts w:ascii="Symbol" w:hAnsi="Symbol" w:hint="default"/>
+      </w:rPr>
+    </w:lvl>
+    <w:lvl w:ilvl="4" w:tplc="04060003" w:tentative="1">
+      <w:start w:val="1"/>
+      <w:numFmt w:val="bullet"/>
+      <w:lvlText w:val="o"/>
+      <w:lvlJc w:val="left"/>
+      <w:pPr>
+        <w:ind w:left="3600" w:hanging="360"/>
+      </w:pPr>
+      <w:rPr>
+        <w:rFonts w:ascii="Courier New" w:hAnsi="Courier New" w:cs="Courier New" w:hint="default"/>
+      </w:rPr>
+    </w:lvl>
+    <w:lvl w:ilvl="5" w:tplc="04060005" w:tentative="1">
+      <w:start w:val="1"/>
+      <w:numFmt w:val="bullet"/>
+      <w:lvlText w:val=""/>
+      <w:lvlJc w:val="left"/>
+      <w:pPr>
+        <w:ind w:left="4320" w:hanging="360"/>
+      </w:pPr>
+      <w:rPr>
+        <w:rFonts w:ascii="Wingdings" w:hAnsi="Wingdings" w:hint="default"/>
+      </w:rPr>
+    </w:lvl>
+    <w:lvl w:ilvl="6" w:tplc="04060001" w:tentative="1">
+      <w:start w:val="1"/>
+      <w:numFmt w:val="bullet"/>
+      <w:lvlText w:val=""/>
+      <w:lvlJc w:val="left"/>
+      <w:pPr>
+        <w:ind w:left="5040" w:hanging="360"/>
+      </w:pPr>
+      <w:rPr>
+        <w:rFonts w:ascii="Symbol" w:hAnsi="Symbol" w:hint="default"/>
+      </w:rPr>
+    </w:lvl>
+    <w:lvl w:ilvl="7" w:tplc="04060003" w:tentative="1">
+      <w:start w:val="1"/>
+      <w:numFmt w:val="bullet"/>
+      <w:lvlText w:val="o"/>
+      <w:lvlJc w:val="left"/>
+      <w:pPr>
+        <w:ind w:left="5760" w:hanging="360"/>
+      </w:pPr>
+      <w:rPr>
+        <w:rFonts w:ascii="Courier New" w:hAnsi="Courier New" w:cs="Courier New" w:hint="default"/>
+      </w:rPr>
+    </w:lvl>
+    <w:lvl w:ilvl="8" w:tplc="04060005" w:tentative="1">
+      <w:start w:val="1"/>
+      <w:numFmt w:val="bullet"/>
+      <w:lvlText w:val=""/>
+      <w:lvlJc w:val="left"/>
+      <w:pPr>
+        <w:ind w:left="6480" w:hanging="360"/>
+      </w:pPr>
+      <w:rPr>
+        <w:rFonts w:ascii="Wingdings" w:hAnsi="Wingdings" w:hint="default"/>
+      </w:rPr>
+    </w:lvl>
+  </w:abstractNum>
+  <w:num w:numId="1">
+    <w:abstractNumId w:val="0"/>
+  </w:num>
+</w:numbering>
 </file>
 
 <file path=word/styles.xml><?xml version="1.0" encoding="utf-8"?>
@@ -448,6 +626,17 @@
       <w:color w:val="000000" w:themeColor="text1"/>
     </w:rPr>
   </w:style>
+  <w:style w:type="paragraph" w:styleId="ListParagraph">
+    <w:name w:val="List Paragraph"/>
+    <w:basedOn w:val="Normal"/>
+    <w:uiPriority w:val="34"/>
+    <w:qFormat/>
+    <w:rsid w:val="00253BB3"/>
+    <w:pPr>
+      <w:ind w:left="720"/>
+      <w:contextualSpacing/>
+    </w:pPr>
+  </w:style>
 </w:styles>
 </file>
 
@@ -711,6 +900,17 @@
       <w:bCs/>
       <w:color w:val="000000" w:themeColor="text1"/>
     </w:rPr>
+  </w:style>
+  <w:style w:type="paragraph" w:styleId="ListParagraph">
+    <w:name w:val="List Paragraph"/>
+    <w:basedOn w:val="Normal"/>
+    <w:uiPriority w:val="34"/>
+    <w:qFormat/>
+    <w:rsid w:val="00253BB3"/>
+    <w:pPr>
+      <w:ind w:left="720"/>
+      <w:contextualSpacing/>
+    </w:pPr>
   </w:style>
 </w:styles>
 </file>

</xml_diff>